<commit_message>
Technical doc minor fixes
</commit_message>
<xml_diff>
--- a/Technical.docx
+++ b/Technical.docx
@@ -25,9 +25,6 @@
       <w:r>
         <w:t>It is designed to be a runtime compiler for tools that need a “scripting language” to define creating procedurally generated geometries.</w:t>
       </w:r>
-      <w:r>
-        <w:t xml:space="preserve"> This idea is similar to scripting languages for CAD applications, or CAD programs that are scripting based, such as OpenSCAD.</w:t>
-      </w:r>
     </w:p>
     <w:p>
       <w:pPr>
@@ -39,7 +36,10 @@
     </w:p>
     <w:p>
       <w:r>
-        <w:t>To compile the SynthSyntax, there are several forms of the logic and transformations involved.</w:t>
+        <w:t>To compile the SynthSyntax, there are several forms of the logic and transformations involved</w:t>
+      </w:r>
+      <w:r>
+        <w:t>:</w:t>
       </w:r>
     </w:p>
     <w:p>
@@ -61,7 +61,13 @@
         <w:t xml:space="preserve"> C++</w:t>
       </w:r>
       <w:r>
-        <w:t>, C#, and applications that allow editing scripted values via reflection.</w:t>
+        <w:t>, C#, and applications that allow editing scripted values</w:t>
+      </w:r>
+      <w:r>
+        <w:t xml:space="preserve"> in a GUI</w:t>
+      </w:r>
+      <w:r>
+        <w:t xml:space="preserve"> via reflection.</w:t>
       </w:r>
     </w:p>
     <w:p>
@@ -74,10 +80,13 @@
     </w:p>
     <w:p>
       <w:r>
-        <w:t xml:space="preserve">SynthSyn scripts are tokenized into low-level symbols. Comments and whitespace information is stripped, and the rest of a </w:t>
-      </w:r>
-      <w:r>
-        <w:t>SynthSyn.</w:t>
+        <w:t xml:space="preserve">SynthSyn scripts are tokenized into low-level symbols. Comments and whitespace information is stripped, and the rest </w:t>
+      </w:r>
+      <w:r>
+        <w:t>of the script is broken down into atomic symbols called tokens</w:t>
+      </w:r>
+      <w:r>
+        <w:t>.</w:t>
       </w:r>
     </w:p>
     <w:p>
@@ -188,17 +197,40 @@
     </w:p>
     <w:p>
       <w:r>
-        <w:t>Because of how dense and complicated debugging miscompilation issue can be, extensive error checking and diagnostic systems are favored.</w:t>
-      </w:r>
-    </w:p>
-    <w:p>
-      <w:r>
-        <w:t>When questions of if the use of exceptions in any part of the code are presented, usually the preference is more testing and thrown errors are better than less.</w:t>
-      </w:r>
-    </w:p>
-    <w:p>
-      <w:r>
-        <w:t>There are currently 3 main types of assertions that should be used.</w:t>
+        <w:t xml:space="preserve">Because of how dense and complicated debugging </w:t>
+      </w:r>
+      <w:proofErr w:type="spellStart"/>
+      <w:r>
+        <w:t>miscompilation</w:t>
+      </w:r>
+      <w:proofErr w:type="spellEnd"/>
+      <w:r>
+        <w:t xml:space="preserve"> issue</w:t>
+      </w:r>
+      <w:r>
+        <w:t>s</w:t>
+      </w:r>
+      <w:r>
+        <w:t xml:space="preserve"> can be, extensive error checking and diagnostic systems are favored.</w:t>
+      </w:r>
+    </w:p>
+    <w:p>
+      <w:r>
+        <w:t xml:space="preserve">When questions of if the use of exceptions in any part of the code are presented, usually the preference is </w:t>
+      </w:r>
+      <w:r>
+        <w:t xml:space="preserve">that </w:t>
+      </w:r>
+      <w:r>
+        <w:t>more testing and thrown errors are better than less.</w:t>
+      </w:r>
+    </w:p>
+    <w:p>
+      <w:r>
+        <w:t>There are currently 3 main types of assertions that should be used</w:t>
+      </w:r>
+      <w:r>
+        <w:t>:</w:t>
       </w:r>
     </w:p>
     <w:p>
@@ -224,7 +256,7 @@
     </w:p>
     <w:p>
       <w:r>
-        <w:t>This is an exception thrown during compiling that is thrown when an unexpected event occurs. When the compiler goes through the various compilation passes, there are a large set of rules and agreements on how the data will be transformed and organized that should make encountering certain situation theoretically impossible.</w:t>
+        <w:t>This is an exception thrown during compiling when an unexpected event occurs. When the compiler goes through the various compilation passes, there are a large set of rules and agreements on how the data will be transformed and organized that should make encountering certain situation theoretically impossible.</w:t>
       </w:r>
     </w:p>
     <w:p>
@@ -242,7 +274,25 @@
     </w:p>
     <w:p>
       <w:r>
-        <w:t>What makes this different than a syntax exception is that compile exceptions are not technically errors when compiled against a hypothetical finished SynthSyntax implementation. Instead, it is flagging an error to broadcast that something is attempting to compile that should be supported, but is not yet supported.</w:t>
+        <w:t xml:space="preserve">What makes this different than a syntax exception is that compile exceptions are not technically errors when compiled against a hypothetical finished SynthSyntax implementation. Instead, it is flagging an error to broadcast that something is attempting to compile that should be </w:t>
+      </w:r>
+      <w:r>
+        <w:t>supported but</w:t>
+      </w:r>
+      <w:r>
+        <w:t xml:space="preserve"> is not yet </w:t>
+      </w:r>
+      <w:r>
+        <w:t>[</w:t>
+      </w:r>
+      <w:r>
+        <w:t>supported</w:t>
+      </w:r>
+      <w:r>
+        <w:t>]</w:t>
+      </w:r>
+      <w:r>
+        <w:t>.</w:t>
       </w:r>
     </w:p>
     <w:p>
@@ -255,7 +305,15 @@
     </w:p>
     <w:p>
       <w:r>
-        <w:t>Testing is performed with Unity’s NUnit package.</w:t>
+        <w:t xml:space="preserve">Testing is performed with Unity’s </w:t>
+      </w:r>
+      <w:proofErr w:type="spellStart"/>
+      <w:r>
+        <w:t>NUnit</w:t>
+      </w:r>
+      <w:proofErr w:type="spellEnd"/>
+      <w:r>
+        <w:t xml:space="preserve"> package.</w:t>
       </w:r>
     </w:p>
     <w:p>
@@ -292,7 +350,21 @@
         <w:rPr>
           <w:rFonts w:ascii="Tahoma" w:hAnsi="Tahoma" w:cs="Tahoma"/>
         </w:rPr>
-        <w:t xml:space="preserve"> &gt;&gt; Results : {*}</w:t>
+        <w:t xml:space="preserve"> &gt;&gt; </w:t>
+      </w:r>
+      <w:proofErr w:type="gramStart"/>
+      <w:r>
+        <w:rPr>
+          <w:rFonts w:ascii="Tahoma" w:hAnsi="Tahoma" w:cs="Tahoma"/>
+        </w:rPr>
+        <w:t>Results :</w:t>
+      </w:r>
+      <w:proofErr w:type="gramEnd"/>
+      <w:r>
+        <w:rPr>
+          <w:rFonts w:ascii="Tahoma" w:hAnsi="Tahoma" w:cs="Tahoma"/>
+        </w:rPr>
+        <w:t xml:space="preserve"> {*}</w:t>
       </w:r>
       <w:r>
         <w:br/>
@@ -332,7 +404,21 @@
         <w:rPr>
           <w:rFonts w:ascii="Tahoma" w:hAnsi="Tahoma" w:cs="Tahoma"/>
         </w:rPr>
-        <w:t>// &gt;&gt; Name : “*”</w:t>
+        <w:t xml:space="preserve">// &gt;&gt; </w:t>
+      </w:r>
+      <w:proofErr w:type="gramStart"/>
+      <w:r>
+        <w:rPr>
+          <w:rFonts w:ascii="Tahoma" w:hAnsi="Tahoma" w:cs="Tahoma"/>
+        </w:rPr>
+        <w:t>Name :</w:t>
+      </w:r>
+      <w:proofErr w:type="gramEnd"/>
+      <w:r>
+        <w:rPr>
+          <w:rFonts w:ascii="Tahoma" w:hAnsi="Tahoma" w:cs="Tahoma"/>
+        </w:rPr>
+        <w:t xml:space="preserve"> “*”</w:t>
       </w:r>
       <w:r>
         <w:br/>

</xml_diff>